<commit_message>
adding one more file
</commit_message>
<xml_diff>
--- a/first file.docx
+++ b/first file.docx
@@ -7,6 +7,28 @@
         <w:t>I added one line in it</w:t>
       </w:r>
     </w:p>
+    <w:p>
+      <w:r>
+        <w:t xml:space="preserve">Now I am adding </w:t>
+      </w:r>
+      <w:proofErr w:type="gramStart"/>
+      <w:r>
+        <w:t>new</w:t>
+      </w:r>
+      <w:proofErr w:type="gramEnd"/>
+      <w:r>
+        <w:t xml:space="preserve"> line </w:t>
+      </w:r>
+      <w:proofErr w:type="gramStart"/>
+      <w:r>
+        <w:t>in</w:t>
+      </w:r>
+      <w:proofErr w:type="gramEnd"/>
+      <w:r>
+        <w:t xml:space="preserve"> this file </w:t>
+      </w:r>
+    </w:p>
+    <w:p/>
     <w:sectPr>
       <w:pgSz w:w="12240" w:h="15840"/>
       <w:pgMar w:top="1440" w:right="1440" w:bottom="1440" w:left="1440" w:header="720" w:footer="720" w:gutter="0"/>

</xml_diff>